<commit_message>
git rep merge iss
</commit_message>
<xml_diff>
--- a/Report/Games Engineering Coursework.docx
+++ b/Report/Games Engineering Coursework.docx
@@ -60,7 +60,23 @@
         <w:t xml:space="preserve">and story </w:t>
       </w:r>
       <w:r>
-        <w:t>are Aldous Huxley’s “The Doors of Perception” and “Heaven and Hell”, as well as Jeremy Narby’s “The Cosmic Serpent”</w:t>
+        <w:t xml:space="preserve">are </w:t>
+      </w:r>
+      <w:proofErr w:type="spellStart"/>
+      <w:r>
+        <w:t>Aldous</w:t>
+      </w:r>
+      <w:proofErr w:type="spellEnd"/>
+      <w:r>
+        <w:t xml:space="preserve"> Huxley’s “The Doors of Perception” and “Heaven and Hell”, as well as Jeremy </w:t>
+      </w:r>
+      <w:proofErr w:type="spellStart"/>
+      <w:r>
+        <w:t>Narby’s</w:t>
+      </w:r>
+      <w:proofErr w:type="spellEnd"/>
+      <w:r>
+        <w:t xml:space="preserve"> “The Cosmic Serpent”</w:t>
       </w:r>
       <w:r>
         <w:t xml:space="preserve">. The idea being that the player has an altered state of perception which has lead to them being locked up as mad. However they aren’t mad they just see things differently (i.e. perceiving </w:t>
@@ -86,7 +102,15 @@
     <w:p>
       <w:r>
         <w:tab/>
-        <w:t xml:space="preserve">The Game is a platformer with power ups that allows the player to change the attributes of their character. These powers must be used in varying combinations to complete the levels. </w:t>
+        <w:t xml:space="preserve">The Game is a </w:t>
+      </w:r>
+      <w:proofErr w:type="spellStart"/>
+      <w:r>
+        <w:t>platformer</w:t>
+      </w:r>
+      <w:proofErr w:type="spellEnd"/>
+      <w:r>
+        <w:t xml:space="preserve"> with power ups that allows the player to change the attributes of their character. These powers must be used in varying combinations to complete the levels. </w:t>
       </w:r>
       <w:r>
         <w:t>The player will be able to change their speed and jump height as well as growing and shrinking.</w:t>
@@ -107,7 +131,15 @@
     <w:p>
       <w:r>
         <w:tab/>
-        <w:t xml:space="preserve">The first major change to the gdd mechanically is collecting the power ups. Instead the player can use all four from the start. </w:t>
+        <w:t xml:space="preserve">The first major change to the </w:t>
+      </w:r>
+      <w:proofErr w:type="spellStart"/>
+      <w:r>
+        <w:t>gdd</w:t>
+      </w:r>
+      <w:proofErr w:type="spellEnd"/>
+      <w:r>
+        <w:t xml:space="preserve"> mechanically is collecting the power ups. Instead the player can use all four from the start. </w:t>
       </w:r>
       <w:r>
         <w:t xml:space="preserve">This was due to time and the fact that the game concept had to be changed. In addition to this all of the enemies in this implementation are </w:t>
@@ -157,6 +189,34 @@
       <w:r>
         <w:tab/>
         <w:t>The Player functions were developed first. The increased speed and low gravity are implemented in the player physics component.</w:t>
+      </w:r>
+      <w:r>
+        <w:t xml:space="preserve"> So long as the relevant key or controller button is held down and movement is attempted the new interaction will occur. If a power up unlock system an external Boolean variable would be used to toggle them active or not.</w:t>
+      </w:r>
+    </w:p>
+    <w:p>
+      <w:r>
+        <w:tab/>
+        <w:t>Shrink and grow were more challenging. Re-scaling the shape was ok; changing the size of the player’s collider was more challenging. Currently the code for this is in the level, if I had more time I would have tried to make this a separate component that can be added to the player.</w:t>
+      </w:r>
+    </w:p>
+    <w:p/>
+    <w:p>
+      <w:pPr>
+        <w:pStyle w:val="Heading2"/>
+      </w:pPr>
+      <w:r>
+        <w:t>Enemy AI</w:t>
+      </w:r>
+    </w:p>
+    <w:p/>
+    <w:p>
+      <w:r>
+        <w:tab/>
+        <w:t>The enemy AI is simple but it can become quite challenging as it hunts the player through the level. Essentially the y direction changes on a timer or when the move the enemy is trying to make is invalid.</w:t>
+      </w:r>
+      <w:r>
+        <w:t xml:space="preserve"> The </w:t>
       </w:r>
     </w:p>
     <w:sectPr>

</xml_diff>

<commit_message>
Uploaded playtests and installer zip
</commit_message>
<xml_diff>
--- a/Report/Games Engineering Coursework.docx
+++ b/Report/Games Engineering Coursework.docx
@@ -34,6 +34,17 @@
         <w:pStyle w:val="Heading1"/>
       </w:pPr>
       <w:r>
+        <w:t xml:space="preserve">Git hub: </w:t>
+      </w:r>
+      <w:r>
+        <w:t>https://github.com/40330977/Doors_of_Perception</w:t>
+      </w:r>
+    </w:p>
+    <w:p>
+      <w:pPr>
+        <w:pStyle w:val="Heading1"/>
+      </w:pPr>
+      <w:r>
         <w:t xml:space="preserve">1 </w:t>
       </w:r>
       <w:r>
@@ -63,23 +74,7 @@
         <w:t xml:space="preserve">and story </w:t>
       </w:r>
       <w:r>
-        <w:t xml:space="preserve">are </w:t>
-      </w:r>
-      <w:proofErr w:type="spellStart"/>
-      <w:r>
-        <w:t>Aldous</w:t>
-      </w:r>
-      <w:proofErr w:type="spellEnd"/>
-      <w:r>
-        <w:t xml:space="preserve"> Huxley’s “The Doors of Perception” and “Heaven and Hell”, as well as Jeremy </w:t>
-      </w:r>
-      <w:proofErr w:type="spellStart"/>
-      <w:r>
-        <w:t>Narby’s</w:t>
-      </w:r>
-      <w:proofErr w:type="spellEnd"/>
-      <w:r>
-        <w:t xml:space="preserve"> “The Cosmic Serpent”</w:t>
+        <w:t>are Aldous Huxley’s “The Doors of Perception” and “Heaven and Hell”, as well as Jeremy Narby’s “The Cosmic Serpent”</w:t>
       </w:r>
       <w:r>
         <w:t xml:space="preserve">. The idea being that the player has an altered state of perception which has lead to them being locked up as mad. However they aren’t mad they just see things differently (i.e. perceiving </w:t>
@@ -105,15 +100,7 @@
     <w:p>
       <w:r>
         <w:tab/>
-        <w:t xml:space="preserve">The Game is a </w:t>
-      </w:r>
-      <w:proofErr w:type="spellStart"/>
-      <w:r>
-        <w:t>platformer</w:t>
-      </w:r>
-      <w:proofErr w:type="spellEnd"/>
-      <w:r>
-        <w:t xml:space="preserve"> with power ups that allows the player to change the attributes of their character. These powers must be used in varying combinations to complete the levels. </w:t>
+        <w:t xml:space="preserve">The Game is a platformer with power ups that allows the player to change the attributes of their character. These powers must be used in varying combinations to complete the levels. </w:t>
       </w:r>
       <w:r>
         <w:t>The player will be able to change their speed and jump height as well as growing and shrinking.</w:t>
@@ -137,15 +124,7 @@
     <w:p>
       <w:r>
         <w:tab/>
-        <w:t xml:space="preserve">The first major change to the </w:t>
-      </w:r>
-      <w:proofErr w:type="spellStart"/>
-      <w:r>
-        <w:t>gdd</w:t>
-      </w:r>
-      <w:proofErr w:type="spellEnd"/>
-      <w:r>
-        <w:t xml:space="preserve"> mechanically is collecting the power ups. Instead the player can use all four from the start. </w:t>
+        <w:t xml:space="preserve">The first major change to the gdd mechanically is collecting the power ups. Instead the player can use all four from the start. </w:t>
       </w:r>
       <w:r>
         <w:t xml:space="preserve">This was due to time and the fact that the game concept had to be changed. In addition to this all of the enemies in this implementation are </w:t>
@@ -163,11 +142,11 @@
     <w:p>
       <w:r>
         <w:tab/>
-        <w:t xml:space="preserve">Another change was to simplify the UI so there is now no indication of which power ups are active. Instead an audio cue is given. This leads to less clutter on the screen, and it was found during testing that the player knows what power ups are active. This is due to the fact that they are either visual or change the player’s interaction. A health system was also scrapped as the games setting evolved from an Alice in Wonderland inspired game to a more abstract representation of similar </w:t>
+        <w:t xml:space="preserve">Another change was to simplify the UI so there is now no indication of which power ups are active. Instead an audio cue is given. This leads to less clutter on the screen, and it was found during </w:t>
       </w:r>
       <w:r>
         <w:lastRenderedPageBreak/>
-        <w:t xml:space="preserve">themes. The player is being caught when they bump into enemies was now going to represent the main characters mental journey being disrupted by the mental health staff who don’t understand him. </w:t>
+        <w:t xml:space="preserve">testing that the player knows what power ups are active. This is due to the fact that they are either visual or change the player’s interaction. A health system was also scrapped as the games setting evolved from an Alice in Wonderland inspired game to a more abstract representation of similar themes. The player is being caught when they bump into enemies was now going to represent the main characters mental journey being disrupted by the mental health staff who don’t understand him. </w:t>
       </w:r>
       <w:r>
         <w:t>Also rather than wonder land the platforms are now supposed to represent the main character’s fractured stream of consciousness.</w:t>
@@ -277,12 +256,15 @@
         <w:t xml:space="preserve">It has functions for each button and an update function that allows input to be taken. Currently the </w:t>
       </w:r>
       <w:r>
-        <w:t>controller controls cannot be remapped as the triggers are used for the shrink and grow commands which act on a scale. I think that with time this could definitely be achieved.</w:t>
-      </w:r>
-    </w:p>
-    <w:p>
+        <w:t xml:space="preserve">controller controls </w:t>
+      </w:r>
       <w:r>
         <w:lastRenderedPageBreak/>
+        <w:t>cannot be remapped as the triggers are used for the shrink and grow commands which act on a scale. I think that with time this could definitely be achieved.</w:t>
+      </w:r>
+    </w:p>
+    <w:p>
+      <w:r>
         <w:tab/>
         <w:t xml:space="preserve">Key binding is a little cumbersome but it does function. </w:t>
       </w:r>
@@ -652,23 +634,7 @@
         <w:tab/>
       </w:r>
       <w:r>
-        <w:t xml:space="preserve">While mechanically slightly different, the game is a </w:t>
-      </w:r>
-      <w:proofErr w:type="spellStart"/>
-      <w:r>
-        <w:t>platformer</w:t>
-      </w:r>
-      <w:proofErr w:type="spellEnd"/>
-      <w:r>
-        <w:t xml:space="preserve"> and shares many features with both the inspirations and other </w:t>
-      </w:r>
-      <w:proofErr w:type="spellStart"/>
-      <w:r>
-        <w:t>platformers</w:t>
-      </w:r>
-      <w:proofErr w:type="spellEnd"/>
-      <w:r>
-        <w:t xml:space="preserve">. In comparison to the inspirations, there is quite a disparity in quality between it and the likes of the Mario games. </w:t>
+        <w:t xml:space="preserve">While mechanically slightly different, the game is a platformer and shares many features with both the inspirations and other platformers. In comparison to the inspirations, there is quite a disparity in quality between it and the likes of the Mario games. </w:t>
       </w:r>
       <w:r>
         <w:t>The levels are shorter, but challenging (for me anyway). This is mainly due to how the AI hunts the player. It may also be due to the fact that the main mechanic of the game is that the player can change how they interact with the world at will.</w:t>
@@ -694,11 +660,9 @@
       <w:r>
         <w:t xml:space="preserve"> The game is fairly useable, although, there are improvements </w:t>
       </w:r>
-      <w:proofErr w:type="spellStart"/>
-      <w:r>
-        <w:t>i</w:t>
-      </w:r>
-      <w:proofErr w:type="spellEnd"/>
+      <w:r>
+        <w:t>I</w:t>
+      </w:r>
       <w:r>
         <w:t xml:space="preserve"> would like to make. The user experience seems to be positive, although again I would like to carry out more testing to ensure the correct experience is being conveyed to the player.</w:t>
       </w:r>
@@ -736,13 +700,13 @@
         <w:pStyle w:val="Heading2"/>
       </w:pPr>
       <w:r>
+        <w:t>4 Improvements</w:t>
+      </w:r>
+    </w:p>
+    <w:p/>
+    <w:p>
+      <w:r>
         <w:lastRenderedPageBreak/>
-        <w:t>4 Improvements</w:t>
-      </w:r>
-    </w:p>
-    <w:p/>
-    <w:p>
-      <w:r>
         <w:tab/>
         <w:t xml:space="preserve">The first improvement would be more dialogue from the snakes and enemies. In both cases this could flesh out the story. The snakes could also give advice at certain points in levels or if it is detected that the player is dying in a certain way a lot. This leads to the next improvement which would be more and bigger levels. </w:t>
       </w:r>
@@ -866,11 +830,9 @@
       </w:r>
     </w:p>
     <w:p>
-      <w:proofErr w:type="spellStart"/>
       <w:r>
         <w:t>Gamasutra</w:t>
       </w:r>
-      <w:proofErr w:type="spellEnd"/>
     </w:p>
     <w:p>
       <w:r>
@@ -894,13 +856,8 @@
       <w:r>
         <w:tab/>
       </w:r>
-      <w:proofErr w:type="spellStart"/>
-      <w:r>
-        <w:t>Aldous</w:t>
-      </w:r>
-      <w:proofErr w:type="spellEnd"/>
-      <w:r>
-        <w:t xml:space="preserve"> Huxley</w:t>
+      <w:r>
+        <w:t>Aldous Huxley</w:t>
       </w:r>
     </w:p>
     <w:p>
@@ -927,14 +884,7 @@
       </w:r>
       <w:r>
         <w:tab/>
-      </w:r>
-      <w:proofErr w:type="spellStart"/>
-      <w:r>
-        <w:t>Aldous</w:t>
-      </w:r>
-      <w:proofErr w:type="spellEnd"/>
-      <w:r>
-        <w:t xml:space="preserve"> Huxley</w:t>
+        <w:t>Aldous Huxley</w:t>
       </w:r>
     </w:p>
     <w:p>
@@ -946,13 +896,8 @@
       </w:r>
       <w:r>
         <w:tab/>
-        <w:t xml:space="preserve">Jeremy </w:t>
-      </w:r>
-      <w:proofErr w:type="spellStart"/>
-      <w:r>
-        <w:t>Narby</w:t>
-      </w:r>
-      <w:proofErr w:type="spellEnd"/>
+        <w:t>Jeremy Narby</w:t>
+      </w:r>
     </w:p>
     <w:sectPr>
       <w:pgSz w:w="11906" w:h="16838"/>

</xml_diff>